<commit_message>
Translate remaining English images in Spanish console guide
</commit_message>
<xml_diff>
--- a/Guides/Spanish/Editable source documents/Guía - Cómo funciona la consola.docx
+++ b/Guides/Spanish/Editable source documents/Guía - Cómo funciona la consola.docx
@@ -69,31 +69,31 @@
         <w:rPr>
           <w:rFonts w:ascii="Bookman Old Style" w:hAnsi="Bookman Old Style"/>
         </w:rPr>
-        <w:t>.0</w:t>
-      </w:r>
-      <w:r>
-        <w:rPr>
-          <w:rFonts w:ascii="Bookman Old Style" w:hAnsi="Bookman Old Style"/>
-        </w:rPr>
-        <w:t>1</w:t>
-      </w:r>
-      <w:r>
-        <w:rPr>
-          <w:rFonts w:ascii="Bookman Old Style" w:hAnsi="Bookman Old Style"/>
-        </w:rPr>
         <w:t>.</w:t>
       </w:r>
       <w:r>
         <w:rPr>
           <w:rFonts w:ascii="Bookman Old Style" w:hAnsi="Bookman Old Style"/>
         </w:rPr>
+        <w:t>11</w:t>
+      </w:r>
+      <w:r>
+        <w:rPr>
+          <w:rFonts w:ascii="Bookman Old Style" w:hAnsi="Bookman Old Style"/>
+        </w:rPr>
+        <w:t>.</w:t>
+      </w:r>
+      <w:r>
+        <w:rPr>
+          <w:rFonts w:ascii="Bookman Old Style" w:hAnsi="Bookman Old Style"/>
+        </w:rPr>
         <w:t>2</w:t>
       </w:r>
       <w:r>
         <w:rPr>
           <w:rFonts w:ascii="Bookman Old Style" w:hAnsi="Bookman Old Style"/>
         </w:rPr>
-        <w:t>2</w:t>
+        <w:t>6</w:t>
       </w:r>
       <w:r>
         <w:rPr>
@@ -3108,9 +3108,9 @@
         </w:rPr>
         <w:drawing>
           <wp:inline distT="0" distB="0" distL="0" distR="0">
-            <wp:extent cx="3991490" cy="3286683"/>
-            <wp:effectExtent l="19050" t="0" r="9010" b="0"/>
-            <wp:docPr id="1" name="Imagen 8"/>
+            <wp:extent cx="4023762" cy="3425288"/>
+            <wp:effectExtent l="19050" t="0" r="0" b="0"/>
+            <wp:docPr id="29" name="Imagen 1"/>
             <wp:cNvGraphicFramePr>
               <a:graphicFrameLocks xmlns:a="http://schemas.openxmlformats.org/drawingml/2006/main" noChangeAspect="1"/>
             </wp:cNvGraphicFramePr>
@@ -3118,7 +3118,7 @@
               <a:graphicData uri="http://schemas.openxmlformats.org/drawingml/2006/picture">
                 <pic:pic xmlns:pic="http://schemas.openxmlformats.org/drawingml/2006/picture">
                   <pic:nvPicPr>
-                    <pic:cNvPr id="0" name="Picture 8"/>
+                    <pic:cNvPr id="0" name="Picture 1"/>
                     <pic:cNvPicPr>
                       <a:picLocks noChangeAspect="1" noChangeArrowheads="1"/>
                     </pic:cNvPicPr>
@@ -3133,7 +3133,7 @@
                   <pic:spPr bwMode="auto">
                     <a:xfrm>
                       <a:off x="0" y="0"/>
-                      <a:ext cx="3991026" cy="3286301"/>
+                      <a:ext cx="4031348" cy="3431746"/>
                     </a:xfrm>
                     <a:prstGeom prst="rect">
                       <a:avLst/>
@@ -3571,7 +3571,7 @@
     <w:p>
       <w:pPr>
         <w:spacing w:after="0"/>
-        <w:jc w:val="both"/>
+        <w:jc w:val="center"/>
         <w:rPr>
           <w:rFonts w:ascii="Bookman Old Style" w:hAnsi="Bookman Old Style"/>
         </w:rPr>
@@ -3584,9 +3584,9 @@
         </w:rPr>
         <w:drawing>
           <wp:inline distT="0" distB="0" distL="0" distR="0">
-            <wp:extent cx="6188710" cy="3476176"/>
-            <wp:effectExtent l="19050" t="19050" r="21590" b="9974"/>
-            <wp:docPr id="9" name="Imagen 1"/>
+            <wp:extent cx="5980411" cy="3532988"/>
+            <wp:effectExtent l="19050" t="19050" r="20339" b="10312"/>
+            <wp:docPr id="35" name="Imagen 16"/>
             <wp:cNvGraphicFramePr>
               <a:graphicFrameLocks xmlns:a="http://schemas.openxmlformats.org/drawingml/2006/main" noChangeAspect="1"/>
             </wp:cNvGraphicFramePr>
@@ -3594,7 +3594,7 @@
               <a:graphicData uri="http://schemas.openxmlformats.org/drawingml/2006/picture">
                 <pic:pic xmlns:pic="http://schemas.openxmlformats.org/drawingml/2006/picture">
                   <pic:nvPicPr>
-                    <pic:cNvPr id="0" name="Picture 1"/>
+                    <pic:cNvPr id="0" name="Picture 16"/>
                     <pic:cNvPicPr>
                       <a:picLocks noChangeAspect="1" noChangeArrowheads="1"/>
                     </pic:cNvPicPr>
@@ -3609,7 +3609,7 @@
                   <pic:spPr bwMode="auto">
                     <a:xfrm>
                       <a:off x="0" y="0"/>
-                      <a:ext cx="6188710" cy="3476176"/>
+                      <a:ext cx="5983780" cy="3534978"/>
                     </a:xfrm>
                     <a:prstGeom prst="rect">
                       <a:avLst/>
@@ -14933,14 +14933,8 @@
     <w:p>
       <w:pPr>
         <w:pStyle w:val="Ttulo3"/>
-        <w:rPr>
-          <w:lang w:val="en-US"/>
-        </w:rPr>
-      </w:pPr>
-      <w:r>
-        <w:rPr>
-          <w:lang w:val="en-US"/>
-        </w:rPr>
+      </w:pPr>
+      <w:r>
         <w:t>Saltos en la reproducción</w:t>
       </w:r>
     </w:p>
@@ -20089,7 +20083,7 @@
 </file>
 
 <file path=customXml/itemProps1.xml><?xml version="1.0" encoding="utf-8"?>
-<ds:datastoreItem xmlns:ds="http://schemas.openxmlformats.org/officeDocument/2006/customXml" ds:itemID="{9A550253-D6AB-4CDA-B1D3-DE35D8A3F8FD}">
+<ds:datastoreItem xmlns:ds="http://schemas.openxmlformats.org/officeDocument/2006/customXml" ds:itemID="{46FC1F00-8910-4C84-8979-31E776D7BC9D}">
   <ds:schemaRefs>
     <ds:schemaRef ds:uri="http://schemas.openxmlformats.org/officeDocument/2006/bibliography"/>
   </ds:schemaRefs>

</xml_diff>